<commit_message>
ajout des utilisateurs et authentification
</commit_message>
<xml_diff>
--- a/Notes.docx
+++ b/Notes.docx
@@ -17,13 +17,41 @@
         <w:rPr>
           <w:lang w:val="fr-FR"/>
         </w:rPr>
-        <w:t xml:space="preserve">La dépendance devtools permet d’actualiser la page sans </w:t>
-      </w:r>
-      <w:r>
-        <w:rPr>
-          <w:lang w:val="fr-FR"/>
-        </w:rPr>
-        <w:t>relancer l’execution du projet, p</w:t>
+        <w:t xml:space="preserve">La dépendance </w:t>
+      </w:r>
+      <w:proofErr w:type="spellStart"/>
+      <w:r>
+        <w:rPr>
+          <w:lang w:val="fr-FR"/>
+        </w:rPr>
+        <w:t>devtools</w:t>
+      </w:r>
+      <w:proofErr w:type="spellEnd"/>
+      <w:r>
+        <w:rPr>
+          <w:lang w:val="fr-FR"/>
+        </w:rPr>
+        <w:t xml:space="preserve"> permet d’actualiser la page sans </w:t>
+      </w:r>
+      <w:r>
+        <w:rPr>
+          <w:lang w:val="fr-FR"/>
+        </w:rPr>
+        <w:t>relancer l’</w:t>
+      </w:r>
+      <w:proofErr w:type="spellStart"/>
+      <w:r>
+        <w:rPr>
+          <w:lang w:val="fr-FR"/>
+        </w:rPr>
+        <w:t>execution</w:t>
+      </w:r>
+      <w:proofErr w:type="spellEnd"/>
+      <w:r>
+        <w:rPr>
+          <w:lang w:val="fr-FR"/>
+        </w:rPr>
+        <w:t xml:space="preserve"> du projet, p</w:t>
       </w:r>
       <w:r>
         <w:rPr>
@@ -61,11 +89,16 @@
       <w:r>
         <w:t xml:space="preserve">Advanced settings -&gt; </w:t>
       </w:r>
+      <w:proofErr w:type="spellStart"/>
       <w:r>
         <w:t>C</w:t>
       </w:r>
       <w:r>
-        <w:t xml:space="preserve">ocher allow auto-make to start even if developed application is currently </w:t>
+        <w:t>ocher</w:t>
+      </w:r>
+      <w:proofErr w:type="spellEnd"/>
+      <w:r>
+        <w:t xml:space="preserve"> allow auto-make to start even if developed application is currently </w:t>
       </w:r>
       <w:r>
         <w:t>running.</w:t>
@@ -82,11 +115,16 @@
       <w:r>
         <w:t xml:space="preserve">Build, execution, deployment -&gt; </w:t>
       </w:r>
+      <w:proofErr w:type="spellStart"/>
       <w:r>
         <w:t>C</w:t>
       </w:r>
       <w:r>
-        <w:t xml:space="preserve">ocher build project </w:t>
+        <w:t>ocher</w:t>
+      </w:r>
+      <w:proofErr w:type="spellEnd"/>
+      <w:r>
+        <w:t xml:space="preserve"> build project </w:t>
       </w:r>
       <w:r>
         <w:t>automatically.</w:t>
@@ -137,8 +175,33 @@
           <w:szCs w:val="20"/>
           <w14:ligatures w14:val="none"/>
         </w:rPr>
-        <w:t xml:space="preserve">List&lt;Patient&gt; patientList = </w:t>
-      </w:r>
+        <w:t xml:space="preserve">List&lt;Patient&gt; </w:t>
+      </w:r>
+      <w:proofErr w:type="spellStart"/>
+      <w:r>
+        <w:rPr>
+          <w:rFonts w:ascii="Courier New" w:eastAsia="Times New Roman" w:hAnsi="Courier New" w:cs="Courier New"/>
+          <w:color w:val="A9B7C6"/>
+          <w:kern w:val="0"/>
+          <w:sz w:val="20"/>
+          <w:szCs w:val="20"/>
+          <w14:ligatures w14:val="none"/>
+        </w:rPr>
+        <w:t>patientList</w:t>
+      </w:r>
+      <w:proofErr w:type="spellEnd"/>
+      <w:r>
+        <w:rPr>
+          <w:rFonts w:ascii="Courier New" w:eastAsia="Times New Roman" w:hAnsi="Courier New" w:cs="Courier New"/>
+          <w:color w:val="A9B7C6"/>
+          <w:kern w:val="0"/>
+          <w:sz w:val="20"/>
+          <w:szCs w:val="20"/>
+          <w14:ligatures w14:val="none"/>
+        </w:rPr>
+        <w:t xml:space="preserve"> = </w:t>
+      </w:r>
+      <w:proofErr w:type="spellStart"/>
       <w:r>
         <w:rPr>
           <w:rFonts w:ascii="Courier New" w:eastAsia="Times New Roman" w:hAnsi="Courier New" w:cs="Courier New"/>
@@ -159,19 +222,44 @@
           <w:szCs w:val="20"/>
           <w14:ligatures w14:val="none"/>
         </w:rPr>
-        <w:t>.findAll()</w:t>
-      </w:r>
+        <w:t>.findAll</w:t>
+      </w:r>
+      <w:proofErr w:type="spellEnd"/>
       <w:r>
         <w:rPr>
           <w:rFonts w:ascii="Courier New" w:eastAsia="Times New Roman" w:hAnsi="Courier New" w:cs="Courier New"/>
-          <w:color w:val="CC7832"/>
+          <w:color w:val="A9B7C6"/>
           <w:kern w:val="0"/>
           <w:sz w:val="20"/>
           <w:szCs w:val="20"/>
           <w14:ligatures w14:val="none"/>
         </w:rPr>
+        <w:t>(</w:t>
+      </w:r>
+      <w:proofErr w:type="gramStart"/>
+      <w:r>
+        <w:rPr>
+          <w:rFonts w:ascii="Courier New" w:eastAsia="Times New Roman" w:hAnsi="Courier New" w:cs="Courier New"/>
+          <w:color w:val="A9B7C6"/>
+          <w:kern w:val="0"/>
+          <w:sz w:val="20"/>
+          <w:szCs w:val="20"/>
+          <w14:ligatures w14:val="none"/>
+        </w:rPr>
+        <w:t>)</w:t>
+      </w:r>
+      <w:r>
+        <w:rPr>
+          <w:rFonts w:ascii="Courier New" w:eastAsia="Times New Roman" w:hAnsi="Courier New" w:cs="Courier New"/>
+          <w:color w:val="CC7832"/>
+          <w:kern w:val="0"/>
+          <w:sz w:val="20"/>
+          <w:szCs w:val="20"/>
+          <w14:ligatures w14:val="none"/>
+        </w:rPr>
         <w:t>;</w:t>
       </w:r>
+      <w:proofErr w:type="gramEnd"/>
     </w:p>
     <w:p>
       <w:pPr>
@@ -274,8 +362,16 @@
         <w:rPr>
           <w:color w:val="A9B7C6"/>
         </w:rPr>
-        <w:t>(Model model</w:t>
-      </w:r>
+        <w:t xml:space="preserve">(Model </w:t>
+      </w:r>
+      <w:proofErr w:type="spellStart"/>
+      <w:r>
+        <w:rPr>
+          <w:color w:val="A9B7C6"/>
+        </w:rPr>
+        <w:t>model</w:t>
+      </w:r>
+      <w:proofErr w:type="spellEnd"/>
       <w:r>
         <w:rPr>
           <w:color w:val="CC7832"/>
@@ -470,8 +566,23 @@
           <w:color w:val="A9B7C6"/>
         </w:rPr>
         <w:br/>
-        <w:t xml:space="preserve">    Page&lt;Patient&gt; pagePatients = </w:t>
-      </w:r>
+        <w:t xml:space="preserve">    Page&lt;Patient&gt; </w:t>
+      </w:r>
+      <w:proofErr w:type="spellStart"/>
+      <w:r>
+        <w:rPr>
+          <w:color w:val="A9B7C6"/>
+        </w:rPr>
+        <w:t>pagePatients</w:t>
+      </w:r>
+      <w:proofErr w:type="spellEnd"/>
+      <w:r>
+        <w:rPr>
+          <w:color w:val="A9B7C6"/>
+        </w:rPr>
+        <w:t xml:space="preserve"> = </w:t>
+      </w:r>
+      <w:proofErr w:type="spellStart"/>
       <w:r>
         <w:rPr>
           <w:color w:val="9876AA"/>
@@ -482,7 +593,14 @@
         <w:rPr>
           <w:color w:val="A9B7C6"/>
         </w:rPr>
-        <w:t>.findByNomContains(keyword</w:t>
+        <w:t>.findByNomContains</w:t>
+      </w:r>
+      <w:proofErr w:type="spellEnd"/>
+      <w:r>
+        <w:rPr>
+          <w:color w:val="A9B7C6"/>
+        </w:rPr>
+        <w:t>(keyword</w:t>
       </w:r>
       <w:r>
         <w:rPr>
@@ -490,6 +608,7 @@
         </w:rPr>
         <w:t xml:space="preserve">, </w:t>
       </w:r>
+      <w:proofErr w:type="spellStart"/>
       <w:r>
         <w:rPr>
           <w:color w:val="A9B7C6"/>
@@ -504,11 +623,19 @@
         </w:rPr>
         <w:t>of</w:t>
       </w:r>
-      <w:r>
-        <w:rPr>
-          <w:color w:val="A9B7C6"/>
-        </w:rPr>
-        <w:t>(page</w:t>
+      <w:proofErr w:type="spellEnd"/>
+      <w:r>
+        <w:rPr>
+          <w:color w:val="A9B7C6"/>
+        </w:rPr>
+        <w:t>(</w:t>
+      </w:r>
+      <w:proofErr w:type="spellStart"/>
+      <w:r>
+        <w:rPr>
+          <w:color w:val="A9B7C6"/>
+        </w:rPr>
+        <w:t>page</w:t>
       </w:r>
       <w:r>
         <w:rPr>
@@ -520,7 +647,14 @@
         <w:rPr>
           <w:color w:val="A9B7C6"/>
         </w:rPr>
-        <w:t>size))</w:t>
+        <w:t>size</w:t>
+      </w:r>
+      <w:proofErr w:type="spellEnd"/>
+      <w:r>
+        <w:rPr>
+          <w:color w:val="A9B7C6"/>
+        </w:rPr>
+        <w:t>))</w:t>
       </w:r>
       <w:r>
         <w:rPr>
@@ -535,17 +669,39 @@
         <w:br/>
         <w:t xml:space="preserve">    </w:t>
       </w:r>
-      <w:r>
-        <w:rPr>
-          <w:color w:val="A9B7C6"/>
-        </w:rPr>
-        <w:t>model.addAttribute(</w:t>
+      <w:proofErr w:type="spellStart"/>
+      <w:r>
+        <w:rPr>
+          <w:color w:val="A9B7C6"/>
+        </w:rPr>
+        <w:t>model.addAttribute</w:t>
+      </w:r>
+      <w:proofErr w:type="spellEnd"/>
+      <w:r>
+        <w:rPr>
+          <w:color w:val="A9B7C6"/>
+        </w:rPr>
+        <w:t>(</w:t>
       </w:r>
       <w:r>
         <w:rPr>
           <w:color w:val="6A8759"/>
         </w:rPr>
-        <w:t>"listpatients"</w:t>
+        <w:t>"</w:t>
+      </w:r>
+      <w:proofErr w:type="spellStart"/>
+      <w:r>
+        <w:rPr>
+          <w:color w:val="6A8759"/>
+        </w:rPr>
+        <w:t>listpatients</w:t>
+      </w:r>
+      <w:proofErr w:type="spellEnd"/>
+      <w:r>
+        <w:rPr>
+          <w:color w:val="6A8759"/>
+        </w:rPr>
+        <w:t>"</w:t>
       </w:r>
       <w:r>
         <w:rPr>
@@ -553,11 +709,19 @@
         </w:rPr>
         <w:t>,</w:t>
       </w:r>
-      <w:r>
-        <w:rPr>
-          <w:color w:val="A9B7C6"/>
-        </w:rPr>
-        <w:t>pagePatients.getContent())</w:t>
+      <w:proofErr w:type="spellStart"/>
+      <w:r>
+        <w:rPr>
+          <w:color w:val="A9B7C6"/>
+        </w:rPr>
+        <w:t>pagePatients.getContent</w:t>
+      </w:r>
+      <w:proofErr w:type="spellEnd"/>
+      <w:r>
+        <w:rPr>
+          <w:color w:val="A9B7C6"/>
+        </w:rPr>
+        <w:t>())</w:t>
       </w:r>
       <w:r>
         <w:rPr>
@@ -572,11 +736,19 @@
         <w:br/>
         <w:t xml:space="preserve">    </w:t>
       </w:r>
-      <w:r>
-        <w:rPr>
-          <w:color w:val="A9B7C6"/>
-        </w:rPr>
-        <w:t>model.addAttribute(</w:t>
+      <w:proofErr w:type="spellStart"/>
+      <w:r>
+        <w:rPr>
+          <w:color w:val="A9B7C6"/>
+        </w:rPr>
+        <w:t>model.addAttribute</w:t>
+      </w:r>
+      <w:proofErr w:type="spellEnd"/>
+      <w:r>
+        <w:rPr>
+          <w:color w:val="A9B7C6"/>
+        </w:rPr>
+        <w:t>(</w:t>
       </w:r>
       <w:r>
         <w:rPr>
@@ -594,7 +766,21 @@
         <w:rPr>
           <w:color w:val="A9B7C6"/>
         </w:rPr>
-        <w:t>[pagePatients.getTotalPages()])</w:t>
+        <w:t>[</w:t>
+      </w:r>
+      <w:proofErr w:type="spellStart"/>
+      <w:r>
+        <w:rPr>
+          <w:color w:val="A9B7C6"/>
+        </w:rPr>
+        <w:t>pagePatients.getTotalPages</w:t>
+      </w:r>
+      <w:proofErr w:type="spellEnd"/>
+      <w:r>
+        <w:rPr>
+          <w:color w:val="A9B7C6"/>
+        </w:rPr>
+        <w:t>()])</w:t>
       </w:r>
       <w:r>
         <w:rPr>
@@ -609,17 +795,39 @@
         <w:br/>
         <w:t xml:space="preserve">    </w:t>
       </w:r>
-      <w:r>
-        <w:rPr>
-          <w:color w:val="A9B7C6"/>
-        </w:rPr>
-        <w:t>model.addAttribute(</w:t>
+      <w:proofErr w:type="spellStart"/>
+      <w:r>
+        <w:rPr>
+          <w:color w:val="A9B7C6"/>
+        </w:rPr>
+        <w:t>model.addAttribute</w:t>
+      </w:r>
+      <w:proofErr w:type="spellEnd"/>
+      <w:r>
+        <w:rPr>
+          <w:color w:val="A9B7C6"/>
+        </w:rPr>
+        <w:t>(</w:t>
       </w:r>
       <w:r>
         <w:rPr>
           <w:color w:val="6A8759"/>
         </w:rPr>
-        <w:t>"currentPage"</w:t>
+        <w:t>"</w:t>
+      </w:r>
+      <w:proofErr w:type="spellStart"/>
+      <w:r>
+        <w:rPr>
+          <w:color w:val="6A8759"/>
+        </w:rPr>
+        <w:t>currentPage</w:t>
+      </w:r>
+      <w:proofErr w:type="spellEnd"/>
+      <w:r>
+        <w:rPr>
+          <w:color w:val="6A8759"/>
+        </w:rPr>
+        <w:t>"</w:t>
       </w:r>
       <w:r>
         <w:rPr>
@@ -646,17 +854,32 @@
         <w:br/>
         <w:t xml:space="preserve">    </w:t>
       </w:r>
-      <w:r>
-        <w:rPr>
-          <w:color w:val="A9B7C6"/>
-        </w:rPr>
-        <w:t>model.addAttribute(</w:t>
+      <w:proofErr w:type="spellStart"/>
+      <w:r>
+        <w:rPr>
+          <w:color w:val="A9B7C6"/>
+        </w:rPr>
+        <w:t>model.addAttribute</w:t>
+      </w:r>
+      <w:proofErr w:type="spellEnd"/>
+      <w:r>
+        <w:rPr>
+          <w:color w:val="A9B7C6"/>
+        </w:rPr>
+        <w:t>(</w:t>
       </w:r>
       <w:r>
         <w:rPr>
           <w:color w:val="6A8759"/>
         </w:rPr>
-        <w:t>"keyword"</w:t>
+        <w:t>"</w:t>
+      </w:r>
+      <w:proofErr w:type="spellStart"/>
+      <w:r>
+        <w:rPr>
+          <w:color w:val="6A8759"/>
+        </w:rPr>
+        <w:t>keyword"</w:t>
       </w:r>
       <w:r>
         <w:rPr>
@@ -668,7 +891,14 @@
         <w:rPr>
           <w:color w:val="A9B7C6"/>
         </w:rPr>
-        <w:t>keyword)</w:t>
+        <w:t>keyword</w:t>
+      </w:r>
+      <w:proofErr w:type="spellEnd"/>
+      <w:r>
+        <w:rPr>
+          <w:color w:val="A9B7C6"/>
+        </w:rPr>
+        <w:t>)</w:t>
       </w:r>
       <w:r>
         <w:rPr>
@@ -760,14 +990,38 @@
         <w:rPr>
           <w:lang w:val="fr-FR"/>
         </w:rPr>
-        <w:t>Pour eviter l’erreur l’hors de l</w:t>
-      </w:r>
-      <w:r>
-        <w:rPr>
-          <w:lang w:val="fr-FR"/>
-        </w:rPr>
-        <w:t>’enregistrement d’un nouveau patient, il faut indiquer le format de la date dans application.properties</w:t>
-      </w:r>
+        <w:t xml:space="preserve">Pour </w:t>
+      </w:r>
+      <w:proofErr w:type="spellStart"/>
+      <w:r>
+        <w:rPr>
+          <w:lang w:val="fr-FR"/>
+        </w:rPr>
+        <w:t>eviter</w:t>
+      </w:r>
+      <w:proofErr w:type="spellEnd"/>
+      <w:r>
+        <w:rPr>
+          <w:lang w:val="fr-FR"/>
+        </w:rPr>
+        <w:t xml:space="preserve"> l’erreur l’hors de l</w:t>
+      </w:r>
+      <w:r>
+        <w:rPr>
+          <w:lang w:val="fr-FR"/>
+        </w:rPr>
+        <w:t xml:space="preserve">’enregistrement d’un nouveau patient, il faut indiquer le format de la date dans </w:t>
+      </w:r>
+      <w:proofErr w:type="spellStart"/>
+      <w:proofErr w:type="gramStart"/>
+      <w:r>
+        <w:rPr>
+          <w:lang w:val="fr-FR"/>
+        </w:rPr>
+        <w:t>application.properties</w:t>
+      </w:r>
+      <w:proofErr w:type="spellEnd"/>
+      <w:proofErr w:type="gramEnd"/>
     </w:p>
     <w:p>
       <w:pPr>
@@ -781,23 +1035,41 @@
           <w:color w:val="A9B7C6"/>
         </w:rPr>
       </w:pPr>
-      <w:r>
-        <w:rPr>
-          <w:color w:val="CC7832"/>
-        </w:rPr>
-        <w:t>spring.mvc.format.date</w:t>
-      </w:r>
+      <w:proofErr w:type="spellStart"/>
+      <w:proofErr w:type="gramStart"/>
+      <w:r>
+        <w:rPr>
+          <w:color w:val="CC7832"/>
+        </w:rPr>
+        <w:t>spring.mvc.format</w:t>
+      </w:r>
+      <w:proofErr w:type="gramEnd"/>
+      <w:r>
+        <w:rPr>
+          <w:color w:val="CC7832"/>
+        </w:rPr>
+        <w:t>.date</w:t>
+      </w:r>
+      <w:proofErr w:type="spellEnd"/>
       <w:r>
         <w:rPr>
           <w:color w:val="808080"/>
         </w:rPr>
         <w:t>=</w:t>
       </w:r>
+      <w:proofErr w:type="spellStart"/>
       <w:r>
         <w:rPr>
           <w:color w:val="6A8759"/>
         </w:rPr>
-        <w:t>yyyy-MM-dd</w:t>
+        <w:t>yyyy</w:t>
+      </w:r>
+      <w:proofErr w:type="spellEnd"/>
+      <w:r>
+        <w:rPr>
+          <w:color w:val="6A8759"/>
+        </w:rPr>
+        <w:t>-MM-dd</w:t>
       </w:r>
     </w:p>
     <w:p>
@@ -811,11 +1083,19 @@
           <w:lang w:val="fr-FR"/>
         </w:rPr>
       </w:pPr>
-      <w:r>
-        <w:rPr>
-          <w:lang w:val="fr-FR"/>
-        </w:rPr>
-        <w:t xml:space="preserve">pour les ajouter les </w:t>
+      <w:proofErr w:type="gramStart"/>
+      <w:r>
+        <w:rPr>
+          <w:lang w:val="fr-FR"/>
+        </w:rPr>
+        <w:t>pour</w:t>
+      </w:r>
+      <w:proofErr w:type="gramEnd"/>
+      <w:r>
+        <w:rPr>
+          <w:lang w:val="fr-FR"/>
+        </w:rPr>
+        <w:t xml:space="preserve"> les ajouter les </w:t>
       </w:r>
       <w:r>
         <w:rPr>
@@ -827,8 +1107,216 @@
         <w:rPr>
           <w:lang w:val="fr-FR"/>
         </w:rPr>
-        <w:t>e validations il faut ajouter la dépendance de spring boot validation</w:t>
-      </w:r>
+        <w:t xml:space="preserve">e validations il faut ajouter la dépendance de </w:t>
+      </w:r>
+      <w:proofErr w:type="spellStart"/>
+      <w:r>
+        <w:rPr>
+          <w:lang w:val="fr-FR"/>
+        </w:rPr>
+        <w:t>spring</w:t>
+      </w:r>
+      <w:proofErr w:type="spellEnd"/>
+      <w:r>
+        <w:rPr>
+          <w:lang w:val="fr-FR"/>
+        </w:rPr>
+        <w:t xml:space="preserve"> boot validation</w:t>
+      </w:r>
+    </w:p>
+    <w:p>
+      <w:pPr>
+        <w:pStyle w:val="Paragraphedeliste"/>
+        <w:numPr>
+          <w:ilvl w:val="0"/>
+          <w:numId w:val="1"/>
+        </w:numPr>
+        <w:rPr>
+          <w:lang w:val="fr-FR"/>
+        </w:rPr>
+      </w:pPr>
+      <w:r>
+        <w:rPr>
+          <w:lang w:val="fr-FR"/>
+        </w:rPr>
+        <w:t xml:space="preserve">Avec une requête https le mot de passe envoyé est dans un canal </w:t>
+      </w:r>
+      <w:r>
+        <w:rPr>
+          <w:lang w:val="fr-FR"/>
+        </w:rPr>
+        <w:t>sécurisé</w:t>
+      </w:r>
+      <w:r>
+        <w:rPr>
+          <w:lang w:val="fr-FR"/>
+        </w:rPr>
+        <w:t xml:space="preserve">, contrairement à si le mot de passe est envoyé via http </w:t>
+      </w:r>
+      <w:r>
+        <w:rPr>
+          <w:lang w:val="fr-FR"/>
+        </w:rPr>
+        <w:t>tout le monde peux l’intercepter</w:t>
+      </w:r>
+    </w:p>
+    <w:p>
+      <w:pPr>
+        <w:pStyle w:val="PrformatHTML"/>
+        <w:numPr>
+          <w:ilvl w:val="0"/>
+          <w:numId w:val="1"/>
+        </w:numPr>
+        <w:shd w:val="clear" w:color="auto" w:fill="2B2B2B"/>
+        <w:rPr>
+          <w:color w:val="A9B7C6"/>
+        </w:rPr>
+      </w:pPr>
+      <w:r>
+        <w:rPr>
+          <w:color w:val="E8BF6A"/>
+        </w:rPr>
+        <w:t>&lt;dependency&gt;</w:t>
+      </w:r>
+      <w:r>
+        <w:rPr>
+          <w:color w:val="E8BF6A"/>
+        </w:rPr>
+        <w:br/>
+        <w:t xml:space="preserve">   </w:t>
+      </w:r>
+      <w:proofErr w:type="gramStart"/>
+      <w:r>
+        <w:rPr>
+          <w:color w:val="E8BF6A"/>
+        </w:rPr>
+        <w:t>&lt;</w:t>
+      </w:r>
+      <w:proofErr w:type="spellStart"/>
+      <w:r>
+        <w:rPr>
+          <w:color w:val="E8BF6A"/>
+        </w:rPr>
+        <w:t>groupId</w:t>
+      </w:r>
+      <w:proofErr w:type="spellEnd"/>
+      <w:r>
+        <w:rPr>
+          <w:color w:val="E8BF6A"/>
+        </w:rPr>
+        <w:t>&gt;</w:t>
+      </w:r>
+      <w:proofErr w:type="spellStart"/>
+      <w:r>
+        <w:rPr>
+          <w:color w:val="A9B7C6"/>
+        </w:rPr>
+        <w:t>org.thymeleaf.extras</w:t>
+      </w:r>
+      <w:proofErr w:type="spellEnd"/>
+      <w:proofErr w:type="gramEnd"/>
+      <w:r>
+        <w:rPr>
+          <w:color w:val="E8BF6A"/>
+        </w:rPr>
+        <w:t>&lt;/</w:t>
+      </w:r>
+      <w:proofErr w:type="spellStart"/>
+      <w:r>
+        <w:rPr>
+          <w:color w:val="E8BF6A"/>
+        </w:rPr>
+        <w:t>groupId</w:t>
+      </w:r>
+      <w:proofErr w:type="spellEnd"/>
+      <w:r>
+        <w:rPr>
+          <w:color w:val="E8BF6A"/>
+        </w:rPr>
+        <w:t>&gt;</w:t>
+      </w:r>
+      <w:r>
+        <w:rPr>
+          <w:color w:val="E8BF6A"/>
+        </w:rPr>
+        <w:br/>
+        <w:t xml:space="preserve">   &lt;</w:t>
+      </w:r>
+      <w:proofErr w:type="spellStart"/>
+      <w:r>
+        <w:rPr>
+          <w:color w:val="E8BF6A"/>
+        </w:rPr>
+        <w:t>artifactId</w:t>
+      </w:r>
+      <w:proofErr w:type="spellEnd"/>
+      <w:r>
+        <w:rPr>
+          <w:color w:val="E8BF6A"/>
+        </w:rPr>
+        <w:t>&gt;</w:t>
+      </w:r>
+      <w:r>
+        <w:rPr>
+          <w:color w:val="A9B7C6"/>
+        </w:rPr>
+        <w:t>thymeleaf-extras-springsecurity6</w:t>
+      </w:r>
+      <w:r>
+        <w:rPr>
+          <w:color w:val="E8BF6A"/>
+        </w:rPr>
+        <w:t>&lt;/</w:t>
+      </w:r>
+      <w:proofErr w:type="spellStart"/>
+      <w:r>
+        <w:rPr>
+          <w:color w:val="E8BF6A"/>
+        </w:rPr>
+        <w:t>artifactId</w:t>
+      </w:r>
+      <w:proofErr w:type="spellEnd"/>
+      <w:r>
+        <w:rPr>
+          <w:color w:val="E8BF6A"/>
+        </w:rPr>
+        <w:t>&gt;</w:t>
+      </w:r>
+      <w:r>
+        <w:rPr>
+          <w:color w:val="E8BF6A"/>
+        </w:rPr>
+        <w:br/>
+        <w:t xml:space="preserve">   &lt;version&gt;</w:t>
+      </w:r>
+      <w:r>
+        <w:rPr>
+          <w:color w:val="A9B7C6"/>
+        </w:rPr>
+        <w:t>3.1.0.M1</w:t>
+      </w:r>
+      <w:r>
+        <w:rPr>
+          <w:color w:val="E8BF6A"/>
+        </w:rPr>
+        <w:t>&lt;/version&gt;</w:t>
+      </w:r>
+      <w:r>
+        <w:rPr>
+          <w:color w:val="E8BF6A"/>
+        </w:rPr>
+        <w:br/>
+        <w:t>&lt;/dependency&gt;</w:t>
+      </w:r>
+    </w:p>
+    <w:p>
+      <w:pPr>
+        <w:pStyle w:val="Paragraphedeliste"/>
+        <w:numPr>
+          <w:ilvl w:val="0"/>
+          <w:numId w:val="1"/>
+        </w:numPr>
+      </w:pPr>
     </w:p>
     <w:sectPr>
       <w:pgSz w:w="12240" w:h="15840"/>

</xml_diff>

<commit_message>
configuration des roles des utilisateur
</commit_message>
<xml_diff>
--- a/Notes.docx
+++ b/Notes.docx
@@ -945,43 +945,6 @@
           <w:ilvl w:val="0"/>
           <w:numId w:val="1"/>
         </w:numPr>
-        <w:shd w:val="clear" w:color="auto" w:fill="2B2B2B"/>
-        <w:tabs>
-          <w:tab w:val="left" w:pos="916"/>
-          <w:tab w:val="left" w:pos="1832"/>
-          <w:tab w:val="left" w:pos="2748"/>
-          <w:tab w:val="left" w:pos="3664"/>
-          <w:tab w:val="left" w:pos="4580"/>
-          <w:tab w:val="left" w:pos="5496"/>
-          <w:tab w:val="left" w:pos="6412"/>
-          <w:tab w:val="left" w:pos="7328"/>
-          <w:tab w:val="left" w:pos="8244"/>
-          <w:tab w:val="left" w:pos="9160"/>
-          <w:tab w:val="left" w:pos="10076"/>
-          <w:tab w:val="left" w:pos="10992"/>
-          <w:tab w:val="left" w:pos="11908"/>
-          <w:tab w:val="left" w:pos="12824"/>
-          <w:tab w:val="left" w:pos="13740"/>
-          <w:tab w:val="left" w:pos="14656"/>
-        </w:tabs>
-        <w:spacing w:after="0" w:line="240" w:lineRule="auto"/>
-        <w:rPr>
-          <w:rFonts w:ascii="Courier New" w:eastAsia="Times New Roman" w:hAnsi="Courier New" w:cs="Courier New"/>
-          <w:color w:val="A9B7C6"/>
-          <w:kern w:val="0"/>
-          <w:sz w:val="20"/>
-          <w:szCs w:val="20"/>
-          <w14:ligatures w14:val="none"/>
-        </w:rPr>
-      </w:pPr>
-    </w:p>
-    <w:p>
-      <w:pPr>
-        <w:pStyle w:val="Paragraphedeliste"/>
-        <w:numPr>
-          <w:ilvl w:val="0"/>
-          <w:numId w:val="1"/>
-        </w:numPr>
         <w:rPr>
           <w:lang w:val="fr-FR"/>
         </w:rPr>
@@ -1316,6 +1279,882 @@
           <w:ilvl w:val="0"/>
           <w:numId w:val="1"/>
         </w:numPr>
+      </w:pPr>
+    </w:p>
+    <w:p>
+      <w:pPr>
+        <w:pStyle w:val="Paragraphedeliste"/>
+        <w:numPr>
+          <w:ilvl w:val="0"/>
+          <w:numId w:val="1"/>
+        </w:numPr>
+      </w:pPr>
+      <w:proofErr w:type="spellStart"/>
+      <w:r>
+        <w:t>Methode</w:t>
+      </w:r>
+      <w:proofErr w:type="spellEnd"/>
+      <w:r>
+        <w:t xml:space="preserve"> </w:t>
+      </w:r>
+      <w:r>
+        <w:t>2</w:t>
+      </w:r>
+      <w:r>
+        <w:t xml:space="preserve"> de </w:t>
+      </w:r>
+      <w:proofErr w:type="spellStart"/>
+      <w:r>
+        <w:t>securisation</w:t>
+      </w:r>
+      <w:proofErr w:type="spellEnd"/>
+      <w:r>
+        <w:t>:</w:t>
+      </w:r>
+    </w:p>
+    <w:p>
+      <w:pPr>
+        <w:pStyle w:val="Paragraphedeliste"/>
+        <w:numPr>
+          <w:ilvl w:val="1"/>
+          <w:numId w:val="1"/>
+        </w:numPr>
+        <w:rPr>
+          <w:lang w:val="fr-FR"/>
+        </w:rPr>
+      </w:pPr>
+      <w:r>
+        <w:rPr>
+          <w:lang w:val="fr-FR"/>
+        </w:rPr>
+        <w:t xml:space="preserve">Ajouter </w:t>
+      </w:r>
+      <w:r>
+        <w:rPr>
+          <w:lang w:val="fr-FR"/>
+        </w:rPr>
+        <w:t xml:space="preserve">dans le </w:t>
+      </w:r>
+      <w:proofErr w:type="spellStart"/>
+      <w:r>
+        <w:rPr>
+          <w:lang w:val="fr-FR"/>
+        </w:rPr>
+        <w:t>controleur</w:t>
+      </w:r>
+      <w:proofErr w:type="spellEnd"/>
+      <w:r>
+        <w:rPr>
+          <w:lang w:val="fr-FR"/>
+        </w:rPr>
+        <w:t xml:space="preserve"> </w:t>
+      </w:r>
+      <w:r>
+        <w:rPr>
+          <w:lang w:val="fr-FR"/>
+        </w:rPr>
+        <w:t xml:space="preserve">avant chaque </w:t>
+      </w:r>
+      <w:proofErr w:type="spellStart"/>
+      <w:r>
+        <w:rPr>
+          <w:lang w:val="fr-FR"/>
+        </w:rPr>
+        <w:t>requette</w:t>
+      </w:r>
+      <w:proofErr w:type="spellEnd"/>
+      <w:r>
+        <w:rPr>
+          <w:lang w:val="fr-FR"/>
+        </w:rPr>
+        <w:t xml:space="preserve"> </w:t>
+      </w:r>
+    </w:p>
+    <w:p>
+      <w:pPr>
+        <w:pStyle w:val="PrformatHTML"/>
+        <w:shd w:val="clear" w:color="auto" w:fill="2B2B2B"/>
+        <w:ind w:left="360"/>
+        <w:rPr>
+          <w:color w:val="A9B7C6"/>
+        </w:rPr>
+      </w:pPr>
+      <w:r>
+        <w:rPr>
+          <w:color w:val="BBB529"/>
+        </w:rPr>
+        <w:t>@PreAuthorize</w:t>
+      </w:r>
+      <w:r>
+        <w:rPr>
+          <w:color w:val="A9B7C6"/>
+        </w:rPr>
+        <w:t>(</w:t>
+      </w:r>
+      <w:r>
+        <w:rPr>
+          <w:color w:val="6A8759"/>
+        </w:rPr>
+        <w:t>"hasRole('ADMIN')"</w:t>
+      </w:r>
+      <w:r>
+        <w:rPr>
+          <w:color w:val="A9B7C6"/>
+        </w:rPr>
+        <w:t>)</w:t>
+      </w:r>
+    </w:p>
+    <w:p>
+      <w:pPr>
+        <w:pStyle w:val="Paragraphedeliste"/>
+        <w:ind w:left="1440"/>
+        <w:rPr>
+          <w:lang w:val="fr-FR"/>
+        </w:rPr>
+      </w:pPr>
+    </w:p>
+    <w:p>
+      <w:pPr>
+        <w:pStyle w:val="Paragraphedeliste"/>
+        <w:numPr>
+          <w:ilvl w:val="1"/>
+          <w:numId w:val="1"/>
+        </w:numPr>
+        <w:rPr>
+          <w:lang w:val="fr-FR"/>
+        </w:rPr>
+      </w:pPr>
+      <w:r>
+        <w:rPr>
+          <w:lang w:val="fr-FR"/>
+        </w:rPr>
+        <w:t xml:space="preserve">Ajouter </w:t>
+      </w:r>
+      <w:r>
+        <w:rPr>
+          <w:lang w:val="fr-FR"/>
+        </w:rPr>
+        <w:t xml:space="preserve">dans </w:t>
+      </w:r>
+      <w:proofErr w:type="spellStart"/>
+      <w:r>
+        <w:rPr>
+          <w:lang w:val="fr-FR"/>
+        </w:rPr>
+        <w:t>SecurityConfig</w:t>
+      </w:r>
+      <w:proofErr w:type="spellEnd"/>
+    </w:p>
+    <w:p>
+      <w:pPr>
+        <w:pStyle w:val="PrformatHTML"/>
+        <w:numPr>
+          <w:ilvl w:val="0"/>
+          <w:numId w:val="1"/>
+        </w:numPr>
+        <w:shd w:val="clear" w:color="auto" w:fill="2B2B2B"/>
+        <w:rPr>
+          <w:color w:val="A9B7C6"/>
+        </w:rPr>
+      </w:pPr>
+      <w:r>
+        <w:rPr>
+          <w:color w:val="BBB529"/>
+        </w:rPr>
+        <w:t>@</w:t>
+      </w:r>
+      <w:proofErr w:type="gramStart"/>
+      <w:r>
+        <w:rPr>
+          <w:color w:val="BBB529"/>
+        </w:rPr>
+        <w:t>EnableMethodSecurity</w:t>
+      </w:r>
+      <w:r>
+        <w:rPr>
+          <w:color w:val="A9B7C6"/>
+        </w:rPr>
+        <w:t>(</w:t>
+      </w:r>
+      <w:proofErr w:type="gramEnd"/>
+      <w:r>
+        <w:rPr>
+          <w:color w:val="A9B7C6"/>
+        </w:rPr>
+        <w:t xml:space="preserve">prePostEnabled = </w:t>
+      </w:r>
+      <w:r>
+        <w:rPr>
+          <w:color w:val="CC7832"/>
+        </w:rPr>
+        <w:t>true</w:t>
+      </w:r>
+      <w:r>
+        <w:rPr>
+          <w:color w:val="A9B7C6"/>
+        </w:rPr>
+        <w:t>)</w:t>
+      </w:r>
+    </w:p>
+    <w:p>
+      <w:pPr>
+        <w:pStyle w:val="Paragraphedeliste"/>
+      </w:pPr>
+    </w:p>
+    <w:p>
+      <w:pPr>
+        <w:pStyle w:val="Paragraphedeliste"/>
+        <w:numPr>
+          <w:ilvl w:val="0"/>
+          <w:numId w:val="1"/>
+        </w:numPr>
+        <w:rPr>
+          <w:lang w:val="fr-FR"/>
+        </w:rPr>
+      </w:pPr>
+      <w:proofErr w:type="spellStart"/>
+      <w:r>
+        <w:rPr>
+          <w:lang w:val="fr-FR"/>
+        </w:rPr>
+        <w:t>Securisation</w:t>
+      </w:r>
+      <w:proofErr w:type="spellEnd"/>
+      <w:r>
+        <w:rPr>
+          <w:lang w:val="fr-FR"/>
+        </w:rPr>
+        <w:t xml:space="preserve"> </w:t>
+      </w:r>
+      <w:proofErr w:type="gramStart"/>
+      <w:r>
+        <w:rPr>
+          <w:lang w:val="fr-FR"/>
+        </w:rPr>
+        <w:t>Front</w:t>
+      </w:r>
+      <w:r>
+        <w:rPr>
+          <w:lang w:val="fr-FR"/>
+        </w:rPr>
+        <w:t>:</w:t>
+      </w:r>
+      <w:proofErr w:type="gramEnd"/>
+      <w:r>
+        <w:rPr>
+          <w:lang w:val="fr-FR"/>
+        </w:rPr>
+        <w:t xml:space="preserve"> cacher </w:t>
+      </w:r>
+      <w:r>
+        <w:rPr>
+          <w:lang w:val="fr-FR"/>
+        </w:rPr>
+        <w:t xml:space="preserve">l’accès visuel vers les requêtes html, les requêtes restent accessible via </w:t>
+      </w:r>
+      <w:r>
+        <w:rPr>
+          <w:lang w:val="fr-FR"/>
+        </w:rPr>
+        <w:t>l’url</w:t>
+      </w:r>
+    </w:p>
+    <w:p>
+      <w:pPr>
+        <w:pStyle w:val="PrformatHTML"/>
+        <w:shd w:val="clear" w:color="auto" w:fill="2B2B2B"/>
+        <w:rPr>
+          <w:color w:val="A5C261"/>
+        </w:rPr>
+      </w:pPr>
+      <w:proofErr w:type="spellStart"/>
+      <w:proofErr w:type="gramStart"/>
+      <w:r>
+        <w:rPr>
+          <w:color w:val="9876AA"/>
+        </w:rPr>
+        <w:t>th</w:t>
+      </w:r>
+      <w:r>
+        <w:rPr>
+          <w:color w:val="BABABA"/>
+        </w:rPr>
+        <w:t>:if</w:t>
+      </w:r>
+      <w:proofErr w:type="spellEnd"/>
+      <w:proofErr w:type="gramEnd"/>
+      <w:r>
+        <w:rPr>
+          <w:color w:val="A5C261"/>
+        </w:rPr>
+        <w:t>="${#authorizati</w:t>
+      </w:r>
+    </w:p>
+    <w:p>
+      <w:pPr>
+        <w:pStyle w:val="PrformatHTML"/>
+        <w:shd w:val="clear" w:color="auto" w:fill="2B2B2B"/>
+        <w:rPr>
+          <w:color w:val="A9B7C6"/>
+        </w:rPr>
+      </w:pPr>
+      <w:proofErr w:type="spellStart"/>
+      <w:proofErr w:type="gramStart"/>
+      <w:r>
+        <w:rPr>
+          <w:color w:val="A5C261"/>
+        </w:rPr>
+        <w:lastRenderedPageBreak/>
+        <w:t>on.expression</w:t>
+      </w:r>
+      <w:proofErr w:type="spellEnd"/>
+      <w:proofErr w:type="gramEnd"/>
+      <w:r>
+        <w:rPr>
+          <w:color w:val="A5C261"/>
+        </w:rPr>
+        <w:t>('</w:t>
+      </w:r>
+      <w:proofErr w:type="spellStart"/>
+      <w:r>
+        <w:rPr>
+          <w:color w:val="A5C261"/>
+        </w:rPr>
+        <w:t>hasRole</w:t>
+      </w:r>
+      <w:proofErr w:type="spellEnd"/>
+      <w:r>
+        <w:rPr>
+          <w:color w:val="A5C261"/>
+        </w:rPr>
+        <w:t>(''ADMIN'')')}"</w:t>
+      </w:r>
+    </w:p>
+    <w:p>
+      <w:pPr>
+        <w:pStyle w:val="Titre1"/>
+      </w:pPr>
+      <w:r>
+        <w:t>JDBC Authentication</w:t>
+      </w:r>
+    </w:p>
+    <w:p>
+      <w:pPr>
+        <w:pStyle w:val="Paragraphedeliste"/>
+        <w:numPr>
+          <w:ilvl w:val="0"/>
+          <w:numId w:val="1"/>
+        </w:numPr>
+        <w:rPr>
+          <w:lang w:val="fr-FR"/>
+        </w:rPr>
+      </w:pPr>
+      <w:r>
+        <w:rPr>
+          <w:lang w:val="fr-FR"/>
+        </w:rPr>
+        <w:t xml:space="preserve">Authentification </w:t>
+      </w:r>
+      <w:proofErr w:type="spellStart"/>
+      <w:proofErr w:type="gramStart"/>
+      <w:r>
+        <w:rPr>
+          <w:lang w:val="fr-FR"/>
+        </w:rPr>
+        <w:t>statefull</w:t>
+      </w:r>
+      <w:proofErr w:type="spellEnd"/>
+      <w:r>
+        <w:rPr>
+          <w:lang w:val="fr-FR"/>
+        </w:rPr>
+        <w:t>:</w:t>
+      </w:r>
+      <w:proofErr w:type="gramEnd"/>
+      <w:r>
+        <w:rPr>
+          <w:lang w:val="fr-FR"/>
+        </w:rPr>
+        <w:t xml:space="preserve"> les données de</w:t>
+      </w:r>
+      <w:r>
+        <w:rPr>
+          <w:lang w:val="fr-FR"/>
+        </w:rPr>
+        <w:t xml:space="preserve"> la session sont enregistrées coté serveur d’authentification ( après validation des identifiants, un ID de la session est crée et </w:t>
+      </w:r>
+      <w:r>
+        <w:rPr>
+          <w:lang w:val="fr-FR"/>
+        </w:rPr>
+        <w:t xml:space="preserve">stocké dans les </w:t>
+      </w:r>
+      <w:proofErr w:type="spellStart"/>
+      <w:r>
+        <w:rPr>
+          <w:lang w:val="fr-FR"/>
+        </w:rPr>
+        <w:t>coockies</w:t>
+      </w:r>
+      <w:proofErr w:type="spellEnd"/>
+    </w:p>
+    <w:p>
+      <w:pPr>
+        <w:pStyle w:val="Paragraphedeliste"/>
+        <w:numPr>
+          <w:ilvl w:val="0"/>
+          <w:numId w:val="1"/>
+        </w:numPr>
+        <w:rPr>
+          <w:lang w:val="fr-FR"/>
+        </w:rPr>
+      </w:pPr>
+      <w:r>
+        <w:rPr>
+          <w:lang w:val="fr-FR"/>
+        </w:rPr>
+        <w:t xml:space="preserve">Authentification </w:t>
+      </w:r>
+      <w:proofErr w:type="spellStart"/>
+      <w:r>
+        <w:rPr>
+          <w:lang w:val="fr-FR"/>
+        </w:rPr>
+        <w:t>stateless</w:t>
+      </w:r>
+      <w:proofErr w:type="spellEnd"/>
+      <w:r>
+        <w:rPr>
+          <w:lang w:val="fr-FR"/>
+        </w:rPr>
+        <w:t xml:space="preserve"> : </w:t>
+      </w:r>
+      <w:r>
+        <w:rPr>
+          <w:lang w:val="fr-FR"/>
+        </w:rPr>
+        <w:t xml:space="preserve">suite à l’authentification un </w:t>
+      </w:r>
+      <w:proofErr w:type="spellStart"/>
+      <w:r>
+        <w:rPr>
+          <w:lang w:val="fr-FR"/>
+        </w:rPr>
+        <w:t>token</w:t>
+      </w:r>
+      <w:proofErr w:type="spellEnd"/>
+      <w:r>
+        <w:rPr>
+          <w:lang w:val="fr-FR"/>
+        </w:rPr>
+        <w:t xml:space="preserve"> est généré</w:t>
+      </w:r>
+      <w:r>
+        <w:rPr>
+          <w:lang w:val="fr-FR"/>
+        </w:rPr>
+        <w:t xml:space="preserve"> (parmi les </w:t>
+      </w:r>
+      <w:proofErr w:type="spellStart"/>
+      <w:r>
+        <w:rPr>
+          <w:lang w:val="fr-FR"/>
+        </w:rPr>
+        <w:t>token</w:t>
+      </w:r>
+      <w:proofErr w:type="spellEnd"/>
+      <w:r>
+        <w:rPr>
+          <w:lang w:val="fr-FR"/>
+        </w:rPr>
+        <w:t xml:space="preserve"> connu </w:t>
+      </w:r>
+      <w:proofErr w:type="spellStart"/>
+      <w:r>
+        <w:rPr>
+          <w:lang w:val="fr-FR"/>
+        </w:rPr>
+        <w:t>json</w:t>
+      </w:r>
+      <w:proofErr w:type="spellEnd"/>
+      <w:r>
+        <w:rPr>
+          <w:lang w:val="fr-FR"/>
+        </w:rPr>
+        <w:t xml:space="preserve"> web </w:t>
+      </w:r>
+      <w:proofErr w:type="spellStart"/>
+      <w:r>
+        <w:rPr>
+          <w:lang w:val="fr-FR"/>
+        </w:rPr>
+        <w:t>token</w:t>
+      </w:r>
+      <w:proofErr w:type="spellEnd"/>
+      <w:proofErr w:type="gramStart"/>
+      <w:r>
+        <w:rPr>
+          <w:lang w:val="fr-FR"/>
+        </w:rPr>
+        <w:t xml:space="preserve">) </w:t>
+      </w:r>
+      <w:r>
+        <w:rPr>
+          <w:lang w:val="fr-FR"/>
+        </w:rPr>
+        <w:t>,</w:t>
+      </w:r>
+      <w:proofErr w:type="gramEnd"/>
+      <w:r>
+        <w:rPr>
+          <w:lang w:val="fr-FR"/>
+        </w:rPr>
+        <w:t xml:space="preserve"> le </w:t>
+      </w:r>
+      <w:proofErr w:type="spellStart"/>
+      <w:r>
+        <w:rPr>
+          <w:lang w:val="fr-FR"/>
+        </w:rPr>
+        <w:t>token</w:t>
+      </w:r>
+      <w:proofErr w:type="spellEnd"/>
+      <w:r>
+        <w:rPr>
+          <w:lang w:val="fr-FR"/>
+        </w:rPr>
+        <w:t xml:space="preserve"> ensuite est envoyé vers le client  </w:t>
+      </w:r>
+      <w:r>
+        <w:rPr>
+          <w:lang w:val="fr-FR"/>
+        </w:rPr>
+        <w:t>et stocké chez lui</w:t>
+      </w:r>
+      <w:r>
+        <w:rPr>
+          <w:lang w:val="fr-FR"/>
+        </w:rPr>
+        <w:t xml:space="preserve"> </w:t>
+      </w:r>
+      <w:r>
+        <w:rPr>
+          <w:lang w:val="fr-FR"/>
+        </w:rPr>
+        <w:t xml:space="preserve">en local </w:t>
+      </w:r>
+      <w:proofErr w:type="spellStart"/>
+      <w:r>
+        <w:rPr>
+          <w:lang w:val="fr-FR"/>
+        </w:rPr>
+        <w:t>storage</w:t>
+      </w:r>
+      <w:proofErr w:type="spellEnd"/>
+    </w:p>
+    <w:p>
+      <w:pPr>
+        <w:pStyle w:val="Paragraphedeliste"/>
+        <w:numPr>
+          <w:ilvl w:val="0"/>
+          <w:numId w:val="1"/>
+        </w:numPr>
+        <w:rPr>
+          <w:lang w:val="fr-FR"/>
+        </w:rPr>
+      </w:pPr>
+      <w:r>
+        <w:rPr>
+          <w:lang w:val="fr-FR"/>
+        </w:rPr>
+        <w:t xml:space="preserve">Le stockage en authentification </w:t>
+      </w:r>
+      <w:proofErr w:type="spellStart"/>
+      <w:r>
+        <w:rPr>
+          <w:lang w:val="fr-FR"/>
+        </w:rPr>
+        <w:t>statefull</w:t>
+      </w:r>
+      <w:proofErr w:type="spellEnd"/>
+      <w:r>
+        <w:rPr>
+          <w:lang w:val="fr-FR"/>
+        </w:rPr>
+        <w:t xml:space="preserve"> crée une faille de sécurité</w:t>
+      </w:r>
+      <w:r>
+        <w:rPr>
+          <w:lang w:val="fr-FR"/>
+        </w:rPr>
+        <w:t xml:space="preserve"> appelée Cross site </w:t>
+      </w:r>
+      <w:proofErr w:type="spellStart"/>
+      <w:r>
+        <w:rPr>
+          <w:lang w:val="fr-FR"/>
+        </w:rPr>
+        <w:t>request</w:t>
+      </w:r>
+      <w:proofErr w:type="spellEnd"/>
+      <w:r>
+        <w:rPr>
+          <w:lang w:val="fr-FR"/>
+        </w:rPr>
+        <w:t xml:space="preserve"> </w:t>
+      </w:r>
+      <w:proofErr w:type="spellStart"/>
+      <w:proofErr w:type="gramStart"/>
+      <w:r>
+        <w:rPr>
+          <w:lang w:val="fr-FR"/>
+        </w:rPr>
+        <w:t>forgery</w:t>
+      </w:r>
+      <w:proofErr w:type="spellEnd"/>
+      <w:r>
+        <w:rPr>
+          <w:lang w:val="fr-FR"/>
+        </w:rPr>
+        <w:t> .</w:t>
+      </w:r>
+      <w:proofErr w:type="gramEnd"/>
+      <w:r>
+        <w:rPr>
+          <w:lang w:val="fr-FR"/>
+        </w:rPr>
+        <w:t xml:space="preserve"> Pour l’</w:t>
+      </w:r>
+      <w:proofErr w:type="spellStart"/>
+      <w:r>
+        <w:rPr>
+          <w:lang w:val="fr-FR"/>
+        </w:rPr>
+        <w:t>eliminer</w:t>
+      </w:r>
+      <w:proofErr w:type="spellEnd"/>
+      <w:r>
+        <w:rPr>
+          <w:lang w:val="fr-FR"/>
+        </w:rPr>
+        <w:t xml:space="preserve">, il faut </w:t>
+      </w:r>
+      <w:r>
+        <w:rPr>
+          <w:lang w:val="fr-FR"/>
+        </w:rPr>
+        <w:t>que à chaque fois un formulaire est demandé au serveur</w:t>
+      </w:r>
+      <w:r>
+        <w:rPr>
+          <w:lang w:val="fr-FR"/>
+        </w:rPr>
+        <w:t xml:space="preserve">, un </w:t>
+      </w:r>
+      <w:proofErr w:type="spellStart"/>
+      <w:r>
+        <w:rPr>
+          <w:lang w:val="fr-FR"/>
+        </w:rPr>
+        <w:t>token</w:t>
+      </w:r>
+      <w:proofErr w:type="spellEnd"/>
+      <w:r>
+        <w:rPr>
+          <w:lang w:val="fr-FR"/>
+        </w:rPr>
+        <w:t xml:space="preserve"> est généré et placé dans la session, ensuite le serveur renvoie le formulaire avec un champ caché contenant ce</w:t>
+      </w:r>
+      <w:r>
+        <w:rPr>
+          <w:lang w:val="fr-FR"/>
+        </w:rPr>
+        <w:t xml:space="preserve"> </w:t>
+      </w:r>
+      <w:proofErr w:type="spellStart"/>
+      <w:r>
+        <w:rPr>
+          <w:lang w:val="fr-FR"/>
+        </w:rPr>
+        <w:t>token</w:t>
+      </w:r>
+      <w:proofErr w:type="spellEnd"/>
+      <w:r>
+        <w:rPr>
+          <w:lang w:val="fr-FR"/>
+        </w:rPr>
+        <w:t xml:space="preserve"> CSRF, ensuite quand on </w:t>
+      </w:r>
+      <w:proofErr w:type="gramStart"/>
+      <w:r>
+        <w:rPr>
+          <w:lang w:val="fr-FR"/>
+        </w:rPr>
+        <w:t>fait  une</w:t>
+      </w:r>
+      <w:proofErr w:type="gramEnd"/>
+      <w:r>
+        <w:rPr>
+          <w:lang w:val="fr-FR"/>
+        </w:rPr>
+        <w:t xml:space="preserve"> nouvelle requête on peut vérifier le </w:t>
+      </w:r>
+      <w:proofErr w:type="spellStart"/>
+      <w:r>
+        <w:rPr>
+          <w:lang w:val="fr-FR"/>
+        </w:rPr>
+        <w:t>tocken</w:t>
+      </w:r>
+      <w:proofErr w:type="spellEnd"/>
+      <w:r>
+        <w:rPr>
+          <w:lang w:val="fr-FR"/>
+        </w:rPr>
+        <w:t xml:space="preserve"> caché envoyé </w:t>
+      </w:r>
+      <w:r>
+        <w:rPr>
+          <w:lang w:val="fr-FR"/>
+        </w:rPr>
+        <w:t>dans le formulaire est le même que celui qui stocké dans la session (coté serveur)</w:t>
+      </w:r>
+    </w:p>
+    <w:p>
+      <w:pPr>
+        <w:pStyle w:val="Paragraphedeliste"/>
+        <w:rPr>
+          <w:lang w:val="fr-FR"/>
+        </w:rPr>
+      </w:pPr>
+      <w:r>
+        <w:rPr>
+          <w:lang w:val="fr-FR"/>
+        </w:rPr>
+        <w:t xml:space="preserve">De ce fait, je suis </w:t>
+      </w:r>
+      <w:proofErr w:type="spellStart"/>
+      <w:proofErr w:type="gramStart"/>
+      <w:r>
+        <w:rPr>
+          <w:lang w:val="fr-FR"/>
+        </w:rPr>
+        <w:t>sur</w:t>
+      </w:r>
+      <w:proofErr w:type="spellEnd"/>
+      <w:proofErr w:type="gramEnd"/>
+      <w:r>
+        <w:rPr>
+          <w:lang w:val="fr-FR"/>
+        </w:rPr>
+        <w:t xml:space="preserve"> que le formu</w:t>
+      </w:r>
+      <w:r>
+        <w:rPr>
+          <w:lang w:val="fr-FR"/>
+        </w:rPr>
+        <w:t>laire envoyé provient de moi et qu’il ne s’agit pas d’une atta</w:t>
+      </w:r>
+      <w:r>
+        <w:rPr>
+          <w:lang w:val="fr-FR"/>
+        </w:rPr>
+        <w:t xml:space="preserve">que </w:t>
+      </w:r>
+      <w:r>
+        <w:rPr>
+          <w:lang w:val="fr-FR"/>
+        </w:rPr>
+        <w:t>CSRF</w:t>
+      </w:r>
+    </w:p>
+    <w:p>
+      <w:pPr>
+        <w:pStyle w:val="Titre1"/>
+        <w:rPr>
+          <w:lang w:val="fr-FR"/>
+        </w:rPr>
+      </w:pPr>
+      <w:r>
+        <w:rPr>
+          <w:lang w:val="fr-FR"/>
+        </w:rPr>
+        <w:t xml:space="preserve">User </w:t>
+      </w:r>
+      <w:proofErr w:type="spellStart"/>
+      <w:r>
+        <w:rPr>
+          <w:lang w:val="fr-FR"/>
+        </w:rPr>
+        <w:t>details</w:t>
+      </w:r>
+      <w:proofErr w:type="spellEnd"/>
+      <w:r>
+        <w:rPr>
+          <w:lang w:val="fr-FR"/>
+        </w:rPr>
+        <w:t xml:space="preserve"> service</w:t>
+      </w:r>
+    </w:p>
+    <w:p>
+      <w:pPr>
+        <w:rPr>
+          <w:lang w:val="fr-FR"/>
+        </w:rPr>
+      </w:pPr>
+    </w:p>
+    <w:p>
+      <w:pPr>
+        <w:pStyle w:val="Titre1"/>
+        <w:rPr>
+          <w:lang w:val="fr-FR"/>
+        </w:rPr>
+      </w:pPr>
+      <w:proofErr w:type="spellStart"/>
+      <w:r>
+        <w:rPr>
+          <w:lang w:val="fr-FR"/>
+        </w:rPr>
+        <w:t>A</w:t>
+      </w:r>
+      <w:r>
+        <w:rPr>
+          <w:lang w:val="fr-FR"/>
+        </w:rPr>
+        <w:t>uthentication</w:t>
+      </w:r>
+      <w:proofErr w:type="spellEnd"/>
+      <w:r>
+        <w:rPr>
+          <w:lang w:val="fr-FR"/>
+        </w:rPr>
+        <w:t xml:space="preserve"> </w:t>
+      </w:r>
+      <w:r>
+        <w:rPr>
+          <w:lang w:val="fr-FR"/>
+        </w:rPr>
+        <w:t>via Gmail, FB ou au</w:t>
+      </w:r>
+      <w:r>
+        <w:rPr>
+          <w:lang w:val="fr-FR"/>
+        </w:rPr>
+        <w:t>tre</w:t>
+      </w:r>
+    </w:p>
+    <w:p>
+      <w:pPr>
+        <w:rPr>
+          <w:lang w:val="fr-FR"/>
+        </w:rPr>
+      </w:pPr>
+    </w:p>
+    <w:p>
+      <w:pPr>
+        <w:rPr>
+          <w:lang w:val="fr-FR"/>
+        </w:rPr>
       </w:pPr>
     </w:p>
     <w:sectPr>
@@ -1850,6 +2689,27 @@
     <w:name w:val="Normal"/>
     <w:qFormat/>
   </w:style>
+  <w:style w:type="paragraph" w:styleId="Titre1">
+    <w:name w:val="heading 1"/>
+    <w:basedOn w:val="Normal"/>
+    <w:next w:val="Normal"/>
+    <w:link w:val="Titre1Car"/>
+    <w:uiPriority w:val="9"/>
+    <w:qFormat/>
+    <w:rsid w:val="00274EDE"/>
+    <w:pPr>
+      <w:keepNext/>
+      <w:keepLines/>
+      <w:spacing w:before="240" w:after="0"/>
+      <w:outlineLvl w:val="0"/>
+    </w:pPr>
+    <w:rPr>
+      <w:rFonts w:asciiTheme="majorHAnsi" w:eastAsiaTheme="majorEastAsia" w:hAnsiTheme="majorHAnsi" w:cstheme="majorBidi"/>
+      <w:color w:val="2F5496" w:themeColor="accent1" w:themeShade="BF"/>
+      <w:sz w:val="32"/>
+      <w:szCs w:val="32"/>
+    </w:rPr>
+  </w:style>
   <w:style w:type="character" w:default="1" w:styleId="Policepardfaut">
     <w:name w:val="Default Paragraph Font"/>
     <w:uiPriority w:val="1"/>
@@ -1893,7 +2753,6 @@
     <w:basedOn w:val="Normal"/>
     <w:link w:val="PrformatHTMLCar"/>
     <w:uiPriority w:val="99"/>
-    <w:semiHidden/>
     <w:unhideWhenUsed/>
     <w:rsid w:val="0066690E"/>
     <w:pPr>
@@ -1930,7 +2789,6 @@
     <w:basedOn w:val="Policepardfaut"/>
     <w:link w:val="PrformatHTML"/>
     <w:uiPriority w:val="99"/>
-    <w:semiHidden/>
     <w:rsid w:val="0066690E"/>
     <w:rPr>
       <w:rFonts w:ascii="Courier New" w:eastAsia="Times New Roman" w:hAnsi="Courier New" w:cs="Courier New"/>
@@ -1938,6 +2796,19 @@
       <w:sz w:val="20"/>
       <w:szCs w:val="20"/>
       <w14:ligatures w14:val="none"/>
+    </w:rPr>
+  </w:style>
+  <w:style w:type="character" w:customStyle="1" w:styleId="Titre1Car">
+    <w:name w:val="Titre 1 Car"/>
+    <w:basedOn w:val="Policepardfaut"/>
+    <w:link w:val="Titre1"/>
+    <w:uiPriority w:val="9"/>
+    <w:rsid w:val="00274EDE"/>
+    <w:rPr>
+      <w:rFonts w:asciiTheme="majorHAnsi" w:eastAsiaTheme="majorEastAsia" w:hAnsiTheme="majorHAnsi" w:cstheme="majorBidi"/>
+      <w:color w:val="2F5496" w:themeColor="accent1" w:themeShade="BF"/>
+      <w:sz w:val="32"/>
+      <w:szCs w:val="32"/>
     </w:rPr>
   </w:style>
 </w:styles>

</xml_diff>